<commit_message>
update report api get airports
</commit_message>
<xml_diff>
--- a/Document/Report.docx
+++ b/Document/Report.docx
@@ -13,6 +13,8 @@
           <w:szCs w:val="26"/>
         </w:rPr>
       </w:pPr>
+      <w:bookmarkStart w:id="0" w:name="_GoBack"/>
+      <w:bookmarkEnd w:id="0"/>
     </w:p>
     <w:p>
       <w:pPr>
@@ -152,8 +154,6 @@
           <w:szCs w:val="26"/>
         </w:rPr>
       </w:pPr>
-      <w:bookmarkStart w:id="0" w:name="_GoBack"/>
-      <w:bookmarkEnd w:id="0"/>
       <w:r>
         <w:rPr>
           <w:rFonts w:ascii="Segoe UI" w:hAnsi="Segoe UI" w:cs="Segoe UI"/>
@@ -4436,7 +4436,7 @@
       </w:tr>
       <w:tr>
         <w:trPr>
-          <w:trHeight w:val="3386"/>
+          <w:trHeight w:val="3953"/>
         </w:trPr>
         <w:tc>
           <w:tcPr>
@@ -4594,14 +4594,6 @@
               </w:rPr>
               <w:t>[</w:t>
             </w:r>
-            <w:r>
-              <w:rPr>
-                <w:rFonts w:ascii="Segoe UI" w:eastAsia="Times New Roman" w:hAnsi="Segoe UI" w:cs="Segoe UI"/>
-                <w:sz w:val="26"/>
-                <w:szCs w:val="26"/>
-              </w:rPr>
-              <w:t xml:space="preserve"> </w:t>
-            </w:r>
           </w:p>
           <w:p>
             <w:pPr>
@@ -4625,41 +4617,27 @@
               </w:tabs>
               <w:rPr>
                 <w:rFonts w:ascii="Segoe UI" w:eastAsia="Times New Roman" w:hAnsi="Segoe UI" w:cs="Segoe UI"/>
-                <w:sz w:val="26"/>
-                <w:szCs w:val="26"/>
-              </w:rPr>
-            </w:pPr>
-            <w:r>
-              <w:rPr>
-                <w:rFonts w:ascii="Segoe UI" w:eastAsia="Times New Roman" w:hAnsi="Segoe UI" w:cs="Segoe UI"/>
-                <w:sz w:val="26"/>
-                <w:szCs w:val="26"/>
-              </w:rPr>
-              <w:t xml:space="preserve">   </w:t>
-            </w:r>
-            <w:r>
-              <w:rPr>
-                <w:rFonts w:ascii="Segoe UI" w:eastAsia="Times New Roman" w:hAnsi="Segoe UI" w:cs="Segoe UI"/>
-                <w:sz w:val="26"/>
-                <w:szCs w:val="26"/>
-              </w:rPr>
-              <w:t xml:space="preserve">     </w:t>
-            </w:r>
-            <w:r>
-              <w:rPr>
-                <w:rFonts w:ascii="Segoe UI" w:eastAsia="Times New Roman" w:hAnsi="Segoe UI" w:cs="Segoe UI"/>
-                <w:sz w:val="26"/>
-                <w:szCs w:val="26"/>
-              </w:rPr>
-              <w:t>[String]</w:t>
-            </w:r>
-            <w:r>
-              <w:rPr>
-                <w:rFonts w:ascii="Segoe UI" w:eastAsia="Times New Roman" w:hAnsi="Segoe UI" w:cs="Segoe UI"/>
-                <w:sz w:val="26"/>
-                <w:szCs w:val="26"/>
-              </w:rPr>
-              <w:t>,</w:t>
+                <w:color w:val="FF0000"/>
+                <w:sz w:val="26"/>
+                <w:szCs w:val="26"/>
+              </w:rPr>
+            </w:pPr>
+            <w:r>
+              <w:rPr>
+                <w:rFonts w:ascii="Segoe UI" w:eastAsia="Times New Roman" w:hAnsi="Segoe UI" w:cs="Segoe UI"/>
+                <w:sz w:val="26"/>
+                <w:szCs w:val="26"/>
+              </w:rPr>
+              <w:t xml:space="preserve">        </w:t>
+            </w:r>
+            <w:r>
+              <w:rPr>
+                <w:rFonts w:ascii="Segoe UI" w:eastAsia="Times New Roman" w:hAnsi="Segoe UI" w:cs="Segoe UI"/>
+                <w:color w:val="FF0000"/>
+                <w:sz w:val="26"/>
+                <w:szCs w:val="26"/>
+              </w:rPr>
+              <w:t>{</w:t>
             </w:r>
           </w:p>
           <w:p>
@@ -4684,41 +4662,120 @@
               </w:tabs>
               <w:rPr>
                 <w:rFonts w:ascii="Segoe UI" w:eastAsia="Times New Roman" w:hAnsi="Segoe UI" w:cs="Segoe UI"/>
-                <w:sz w:val="26"/>
-                <w:szCs w:val="26"/>
-              </w:rPr>
-            </w:pPr>
-            <w:r>
-              <w:rPr>
-                <w:rFonts w:ascii="Segoe UI" w:eastAsia="Times New Roman" w:hAnsi="Segoe UI" w:cs="Segoe UI"/>
-                <w:sz w:val="26"/>
-                <w:szCs w:val="26"/>
-              </w:rPr>
-              <w:t xml:space="preserve">    </w:t>
-            </w:r>
-            <w:r>
-              <w:rPr>
-                <w:rFonts w:ascii="Segoe UI" w:eastAsia="Times New Roman" w:hAnsi="Segoe UI" w:cs="Segoe UI"/>
-                <w:sz w:val="26"/>
-                <w:szCs w:val="26"/>
-              </w:rPr>
-              <w:t xml:space="preserve">    </w:t>
-            </w:r>
-            <w:r>
-              <w:rPr>
-                <w:rFonts w:ascii="Segoe UI" w:eastAsia="Times New Roman" w:hAnsi="Segoe UI" w:cs="Segoe UI"/>
+                <w:color w:val="FF0000"/>
+                <w:sz w:val="26"/>
+                <w:szCs w:val="26"/>
+              </w:rPr>
+            </w:pPr>
+            <w:r>
+              <w:rPr>
+                <w:rFonts w:ascii="Segoe UI" w:eastAsia="Times New Roman" w:hAnsi="Segoe UI" w:cs="Segoe UI"/>
+                <w:color w:val="FF0000"/>
+                <w:sz w:val="26"/>
+                <w:szCs w:val="26"/>
+              </w:rPr>
+              <w:t xml:space="preserve">            id : </w:t>
+            </w:r>
+            <w:r>
+              <w:rPr>
+                <w:rFonts w:ascii="Segoe UI" w:eastAsia="Times New Roman" w:hAnsi="Segoe UI" w:cs="Segoe UI"/>
+                <w:color w:val="FF0000"/>
+                <w:sz w:val="26"/>
+                <w:szCs w:val="26"/>
+              </w:rPr>
+              <w:t>[String],</w:t>
+            </w:r>
+          </w:p>
+          <w:p>
+            <w:pPr>
+              <w:tabs>
+                <w:tab w:val="left" w:pos="916"/>
+                <w:tab w:val="left" w:pos="1832"/>
+                <w:tab w:val="left" w:pos="2748"/>
+                <w:tab w:val="left" w:pos="3664"/>
+                <w:tab w:val="left" w:pos="4580"/>
+                <w:tab w:val="left" w:pos="5496"/>
+                <w:tab w:val="left" w:pos="6412"/>
+                <w:tab w:val="left" w:pos="7328"/>
+                <w:tab w:val="left" w:pos="8244"/>
+                <w:tab w:val="left" w:pos="9160"/>
+                <w:tab w:val="left" w:pos="10076"/>
+                <w:tab w:val="left" w:pos="10992"/>
+                <w:tab w:val="left" w:pos="11908"/>
+                <w:tab w:val="left" w:pos="12824"/>
+                <w:tab w:val="left" w:pos="13740"/>
+                <w:tab w:val="left" w:pos="14656"/>
+              </w:tabs>
+              <w:rPr>
+                <w:rFonts w:ascii="Segoe UI" w:eastAsia="Times New Roman" w:hAnsi="Segoe UI" w:cs="Segoe UI"/>
+                <w:color w:val="FF0000"/>
+                <w:sz w:val="26"/>
+                <w:szCs w:val="26"/>
+              </w:rPr>
+            </w:pPr>
+            <w:r>
+              <w:rPr>
+                <w:rFonts w:ascii="Segoe UI" w:eastAsia="Times New Roman" w:hAnsi="Segoe UI" w:cs="Segoe UI"/>
+                <w:color w:val="FF0000"/>
+                <w:sz w:val="26"/>
+                <w:szCs w:val="26"/>
+              </w:rPr>
+              <w:t xml:space="preserve">        </w:t>
+            </w:r>
+            <w:r>
+              <w:rPr>
+                <w:rFonts w:ascii="Segoe UI" w:eastAsia="Times New Roman" w:hAnsi="Segoe UI" w:cs="Segoe UI"/>
+                <w:color w:val="FF0000"/>
+                <w:sz w:val="26"/>
+                <w:szCs w:val="26"/>
+              </w:rPr>
+              <w:t xml:space="preserve">    name : </w:t>
+            </w:r>
+            <w:r>
+              <w:rPr>
+                <w:rFonts w:ascii="Segoe UI" w:eastAsia="Times New Roman" w:hAnsi="Segoe UI" w:cs="Segoe UI"/>
+                <w:color w:val="FF0000"/>
                 <w:sz w:val="26"/>
                 <w:szCs w:val="26"/>
               </w:rPr>
               <w:t>[String]</w:t>
             </w:r>
-            <w:r>
-              <w:rPr>
-                <w:rFonts w:ascii="Segoe UI" w:eastAsia="Times New Roman" w:hAnsi="Segoe UI" w:cs="Segoe UI"/>
-                <w:sz w:val="26"/>
-                <w:szCs w:val="26"/>
-              </w:rPr>
-              <w:t>,</w:t>
+          </w:p>
+          <w:p>
+            <w:pPr>
+              <w:tabs>
+                <w:tab w:val="left" w:pos="916"/>
+                <w:tab w:val="left" w:pos="1832"/>
+                <w:tab w:val="left" w:pos="2748"/>
+                <w:tab w:val="left" w:pos="3664"/>
+                <w:tab w:val="left" w:pos="4580"/>
+                <w:tab w:val="left" w:pos="5496"/>
+                <w:tab w:val="left" w:pos="6412"/>
+                <w:tab w:val="left" w:pos="7328"/>
+                <w:tab w:val="left" w:pos="8244"/>
+                <w:tab w:val="left" w:pos="9160"/>
+                <w:tab w:val="left" w:pos="10076"/>
+                <w:tab w:val="left" w:pos="10992"/>
+                <w:tab w:val="left" w:pos="11908"/>
+                <w:tab w:val="left" w:pos="12824"/>
+                <w:tab w:val="left" w:pos="13740"/>
+                <w:tab w:val="left" w:pos="14656"/>
+              </w:tabs>
+              <w:rPr>
+                <w:rFonts w:ascii="Segoe UI" w:eastAsia="Times New Roman" w:hAnsi="Segoe UI" w:cs="Segoe UI"/>
+                <w:color w:val="FF0000"/>
+                <w:sz w:val="26"/>
+                <w:szCs w:val="26"/>
+              </w:rPr>
+            </w:pPr>
+            <w:r>
+              <w:rPr>
+                <w:rFonts w:ascii="Segoe UI" w:eastAsia="Times New Roman" w:hAnsi="Segoe UI" w:cs="Segoe UI"/>
+                <w:color w:val="FF0000"/>
+                <w:sz w:val="26"/>
+                <w:szCs w:val="26"/>
+              </w:rPr>
+              <w:t xml:space="preserve">        },</w:t>
             </w:r>
           </w:p>
           <w:p>
@@ -5622,7 +5679,7 @@
       </w:tr>
       <w:tr>
         <w:trPr>
-          <w:trHeight w:val="3321"/>
+          <w:trHeight w:val="4029"/>
         </w:trPr>
         <w:tc>
           <w:tcPr>
@@ -5803,33 +5860,28 @@
               </w:tabs>
               <w:rPr>
                 <w:rFonts w:ascii="Segoe UI" w:eastAsia="Times New Roman" w:hAnsi="Segoe UI" w:cs="Segoe UI"/>
-                <w:sz w:val="26"/>
-                <w:szCs w:val="26"/>
-              </w:rPr>
-            </w:pPr>
-            <w:r>
-              <w:rPr>
-                <w:rFonts w:ascii="Segoe UI" w:eastAsia="Times New Roman" w:hAnsi="Segoe UI" w:cs="Segoe UI"/>
-                <w:sz w:val="26"/>
-                <w:szCs w:val="26"/>
-              </w:rPr>
-              <w:t xml:space="preserve">   </w:t>
-            </w:r>
-            <w:r>
-              <w:rPr>
-                <w:rFonts w:ascii="Segoe UI" w:eastAsia="Times New Roman" w:hAnsi="Segoe UI" w:cs="Segoe UI"/>
-                <w:sz w:val="26"/>
-                <w:szCs w:val="26"/>
-              </w:rPr>
-              <w:t xml:space="preserve">     </w:t>
-            </w:r>
-            <w:r>
-              <w:rPr>
-                <w:rFonts w:ascii="Segoe UI" w:eastAsia="Times New Roman" w:hAnsi="Segoe UI" w:cs="Segoe UI"/>
-                <w:sz w:val="26"/>
-                <w:szCs w:val="26"/>
-              </w:rPr>
-              <w:t>[String],</w:t>
+                <w:color w:val="FF0000"/>
+                <w:sz w:val="26"/>
+                <w:szCs w:val="26"/>
+              </w:rPr>
+            </w:pPr>
+            <w:r>
+              <w:rPr>
+                <w:rFonts w:ascii="Segoe UI" w:eastAsia="Times New Roman" w:hAnsi="Segoe UI" w:cs="Segoe UI"/>
+                <w:color w:val="FF0000"/>
+                <w:sz w:val="26"/>
+                <w:szCs w:val="26"/>
+              </w:rPr>
+              <w:t xml:space="preserve">        </w:t>
+            </w:r>
+            <w:r>
+              <w:rPr>
+                <w:rFonts w:ascii="Segoe UI" w:eastAsia="Times New Roman" w:hAnsi="Segoe UI" w:cs="Segoe UI"/>
+                <w:color w:val="FF0000"/>
+                <w:sz w:val="26"/>
+                <w:szCs w:val="26"/>
+              </w:rPr>
+              <w:t>{</w:t>
             </w:r>
           </w:p>
           <w:p>
@@ -5854,33 +5906,93 @@
               </w:tabs>
               <w:rPr>
                 <w:rFonts w:ascii="Segoe UI" w:eastAsia="Times New Roman" w:hAnsi="Segoe UI" w:cs="Segoe UI"/>
-                <w:sz w:val="26"/>
-                <w:szCs w:val="26"/>
-              </w:rPr>
-            </w:pPr>
-            <w:r>
-              <w:rPr>
-                <w:rFonts w:ascii="Segoe UI" w:eastAsia="Times New Roman" w:hAnsi="Segoe UI" w:cs="Segoe UI"/>
-                <w:sz w:val="26"/>
-                <w:szCs w:val="26"/>
-              </w:rPr>
-              <w:t xml:space="preserve">    </w:t>
-            </w:r>
-            <w:r>
-              <w:rPr>
-                <w:rFonts w:ascii="Segoe UI" w:eastAsia="Times New Roman" w:hAnsi="Segoe UI" w:cs="Segoe UI"/>
-                <w:sz w:val="26"/>
-                <w:szCs w:val="26"/>
-              </w:rPr>
-              <w:t xml:space="preserve">    </w:t>
-            </w:r>
-            <w:r>
-              <w:rPr>
-                <w:rFonts w:ascii="Segoe UI" w:eastAsia="Times New Roman" w:hAnsi="Segoe UI" w:cs="Segoe UI"/>
-                <w:sz w:val="26"/>
-                <w:szCs w:val="26"/>
-              </w:rPr>
-              <w:t>[String],</w:t>
+                <w:color w:val="FF0000"/>
+                <w:sz w:val="26"/>
+                <w:szCs w:val="26"/>
+              </w:rPr>
+            </w:pPr>
+            <w:r>
+              <w:rPr>
+                <w:rFonts w:ascii="Segoe UI" w:eastAsia="Times New Roman" w:hAnsi="Segoe UI" w:cs="Segoe UI"/>
+                <w:color w:val="FF0000"/>
+                <w:sz w:val="26"/>
+                <w:szCs w:val="26"/>
+              </w:rPr>
+              <w:t xml:space="preserve">            id : [String],</w:t>
+            </w:r>
+          </w:p>
+          <w:p>
+            <w:pPr>
+              <w:tabs>
+                <w:tab w:val="left" w:pos="916"/>
+                <w:tab w:val="left" w:pos="1832"/>
+                <w:tab w:val="left" w:pos="2748"/>
+                <w:tab w:val="left" w:pos="3664"/>
+                <w:tab w:val="left" w:pos="4580"/>
+                <w:tab w:val="left" w:pos="5496"/>
+                <w:tab w:val="left" w:pos="6412"/>
+                <w:tab w:val="left" w:pos="7328"/>
+                <w:tab w:val="left" w:pos="8244"/>
+                <w:tab w:val="left" w:pos="9160"/>
+                <w:tab w:val="left" w:pos="10076"/>
+                <w:tab w:val="left" w:pos="10992"/>
+                <w:tab w:val="left" w:pos="11908"/>
+                <w:tab w:val="left" w:pos="12824"/>
+                <w:tab w:val="left" w:pos="13740"/>
+                <w:tab w:val="left" w:pos="14656"/>
+              </w:tabs>
+              <w:rPr>
+                <w:rFonts w:ascii="Segoe UI" w:eastAsia="Times New Roman" w:hAnsi="Segoe UI" w:cs="Segoe UI"/>
+                <w:color w:val="FF0000"/>
+                <w:sz w:val="26"/>
+                <w:szCs w:val="26"/>
+              </w:rPr>
+            </w:pPr>
+            <w:r>
+              <w:rPr>
+                <w:rFonts w:ascii="Segoe UI" w:eastAsia="Times New Roman" w:hAnsi="Segoe UI" w:cs="Segoe UI"/>
+                <w:color w:val="FF0000"/>
+                <w:sz w:val="26"/>
+                <w:szCs w:val="26"/>
+              </w:rPr>
+              <w:t xml:space="preserve">            name : [String]</w:t>
+            </w:r>
+          </w:p>
+          <w:p>
+            <w:pPr>
+              <w:tabs>
+                <w:tab w:val="left" w:pos="916"/>
+                <w:tab w:val="left" w:pos="1832"/>
+                <w:tab w:val="left" w:pos="2748"/>
+                <w:tab w:val="left" w:pos="3664"/>
+                <w:tab w:val="left" w:pos="4580"/>
+                <w:tab w:val="left" w:pos="5496"/>
+                <w:tab w:val="left" w:pos="6412"/>
+                <w:tab w:val="left" w:pos="7328"/>
+                <w:tab w:val="left" w:pos="8244"/>
+                <w:tab w:val="left" w:pos="9160"/>
+                <w:tab w:val="left" w:pos="10076"/>
+                <w:tab w:val="left" w:pos="10992"/>
+                <w:tab w:val="left" w:pos="11908"/>
+                <w:tab w:val="left" w:pos="12824"/>
+                <w:tab w:val="left" w:pos="13740"/>
+                <w:tab w:val="left" w:pos="14656"/>
+              </w:tabs>
+              <w:rPr>
+                <w:rFonts w:ascii="Segoe UI" w:eastAsia="Times New Roman" w:hAnsi="Segoe UI" w:cs="Segoe UI"/>
+                <w:color w:val="FF0000"/>
+                <w:sz w:val="26"/>
+                <w:szCs w:val="26"/>
+              </w:rPr>
+            </w:pPr>
+            <w:r>
+              <w:rPr>
+                <w:rFonts w:ascii="Segoe UI" w:eastAsia="Times New Roman" w:hAnsi="Segoe UI" w:cs="Segoe UI"/>
+                <w:color w:val="FF0000"/>
+                <w:sz w:val="26"/>
+                <w:szCs w:val="26"/>
+              </w:rPr>
+              <w:t xml:space="preserve">        },</w:t>
             </w:r>
           </w:p>
           <w:p>
@@ -15286,6 +15398,7 @@
         <w:rPr>
           <w:rFonts w:ascii="Segoe UI" w:hAnsi="Segoe UI" w:cs="Segoe UI"/>
           <w:noProof/>
+          <w:lang w:val="vi-VN" w:eastAsia="vi-VN"/>
         </w:rPr>
         <w:drawing>
           <wp:anchor distT="0" distB="0" distL="114300" distR="114300" simplePos="0" relativeHeight="251658240" behindDoc="0" locked="0" layoutInCell="1" allowOverlap="1" wp14:anchorId="68F9793F" wp14:editId="45AD4FE9">
@@ -15468,6 +15581,7 @@
         <w:rPr>
           <w:rFonts w:ascii="Segoe UI" w:hAnsi="Segoe UI" w:cs="Segoe UI"/>
           <w:noProof/>
+          <w:lang w:val="vi-VN" w:eastAsia="vi-VN"/>
         </w:rPr>
         <w:drawing>
           <wp:anchor distT="0" distB="0" distL="114300" distR="114300" simplePos="0" relativeHeight="251659264" behindDoc="0" locked="0" layoutInCell="1" allowOverlap="1" wp14:anchorId="24DF784F" wp14:editId="2C17404C">
@@ -15564,6 +15678,7 @@
         <w:rPr>
           <w:rFonts w:ascii="Segoe UI" w:hAnsi="Segoe UI" w:cs="Segoe UI"/>
           <w:noProof/>
+          <w:lang w:val="vi-VN" w:eastAsia="vi-VN"/>
         </w:rPr>
         <w:drawing>
           <wp:inline distT="0" distB="0" distL="0" distR="0" wp14:anchorId="130A7609" wp14:editId="135EE341">
@@ -15727,6 +15842,7 @@
       <w:r>
         <w:rPr>
           <w:noProof/>
+          <w:lang w:val="vi-VN" w:eastAsia="vi-VN"/>
         </w:rPr>
         <w:drawing>
           <wp:inline distT="0" distB="0" distL="0" distR="0" wp14:anchorId="4F910BDE" wp14:editId="21CBFF4F">
@@ -15799,6 +15915,7 @@
       <w:r>
         <w:rPr>
           <w:noProof/>
+          <w:lang w:val="vi-VN" w:eastAsia="vi-VN"/>
         </w:rPr>
         <w:drawing>
           <wp:inline distT="0" distB="0" distL="0" distR="0" wp14:anchorId="14FA9154" wp14:editId="61AECA3F">
@@ -15871,6 +15988,7 @@
       <w:r>
         <w:rPr>
           <w:noProof/>
+          <w:lang w:val="vi-VN" w:eastAsia="vi-VN"/>
         </w:rPr>
         <w:drawing>
           <wp:inline distT="0" distB="0" distL="0" distR="0" wp14:anchorId="5BEE8E44" wp14:editId="190540F0">
@@ -15940,6 +16058,7 @@
         <w:rPr>
           <w:rFonts w:ascii="Segoe UI" w:hAnsi="Segoe UI" w:cs="Segoe UI"/>
           <w:noProof/>
+          <w:lang w:val="vi-VN" w:eastAsia="vi-VN"/>
         </w:rPr>
         <w:drawing>
           <wp:inline distT="0" distB="0" distL="0" distR="0" wp14:anchorId="5F8AD3C3" wp14:editId="6BEACAC3">
@@ -16008,6 +16127,7 @@
       <w:r>
         <w:rPr>
           <w:noProof/>
+          <w:lang w:val="vi-VN" w:eastAsia="vi-VN"/>
         </w:rPr>
         <w:drawing>
           <wp:inline distT="0" distB="0" distL="0" distR="0" wp14:anchorId="07E1429A" wp14:editId="2181AA36">
@@ -16090,6 +16210,7 @@
         <w:rPr>
           <w:rFonts w:ascii="Segoe UI" w:hAnsi="Segoe UI" w:cs="Segoe UI"/>
           <w:noProof/>
+          <w:lang w:val="vi-VN" w:eastAsia="vi-VN"/>
         </w:rPr>
         <w:lastRenderedPageBreak/>
         <w:drawing>
@@ -16166,6 +16287,7 @@
         <w:rPr>
           <w:rFonts w:ascii="Segoe UI" w:hAnsi="Segoe UI" w:cs="Segoe UI"/>
           <w:noProof/>
+          <w:lang w:val="vi-VN" w:eastAsia="vi-VN"/>
         </w:rPr>
         <w:drawing>
           <wp:anchor distT="0" distB="0" distL="114300" distR="114300" simplePos="0" relativeHeight="251661312" behindDoc="0" locked="0" layoutInCell="1" allowOverlap="1" wp14:anchorId="794B2168" wp14:editId="524D7E74">
@@ -16227,6 +16349,7 @@
         <w:rPr>
           <w:rFonts w:ascii="Segoe UI" w:hAnsi="Segoe UI" w:cs="Segoe UI"/>
           <w:noProof/>
+          <w:lang w:val="vi-VN" w:eastAsia="vi-VN"/>
         </w:rPr>
         <w:drawing>
           <wp:inline distT="0" distB="0" distL="0" distR="0" wp14:anchorId="53CF8331" wp14:editId="5AE8DA19">
@@ -16363,6 +16486,7 @@
     <w:r>
       <w:rPr>
         <w:noProof/>
+        <w:lang w:val="vi-VN" w:eastAsia="vi-VN"/>
       </w:rPr>
       <w:drawing>
         <wp:anchor distT="0" distB="0" distL="114300" distR="114300" simplePos="0" relativeHeight="251661312" behindDoc="0" locked="0" layoutInCell="1" allowOverlap="1" wp14:anchorId="44B5AE67" wp14:editId="08F08CAC">
@@ -16454,6 +16578,7 @@
     <w:r>
       <w:rPr>
         <w:noProof/>
+        <w:lang w:val="vi-VN" w:eastAsia="vi-VN"/>
       </w:rPr>
       <w:drawing>
         <wp:anchor distT="0" distB="0" distL="114300" distR="114300" simplePos="0" relativeHeight="251659264" behindDoc="0" locked="0" layoutInCell="1" allowOverlap="1" wp14:anchorId="1DE9DD12" wp14:editId="2FD2CAAA">
@@ -16511,7 +16636,7 @@
 
 <file path=word/numbering.xml><?xml version="1.0" encoding="utf-8"?>
 <w:numbering xmlns:wpc="http://schemas.microsoft.com/office/word/2010/wordprocessingCanvas" xmlns:mc="http://schemas.openxmlformats.org/markup-compatibility/2006" xmlns:o="urn:schemas-microsoft-com:office:office" xmlns:r="http://schemas.openxmlformats.org/officeDocument/2006/relationships" xmlns:m="http://schemas.openxmlformats.org/officeDocument/2006/math" xmlns:v="urn:schemas-microsoft-com:vml" xmlns:wp14="http://schemas.microsoft.com/office/word/2010/wordprocessingDrawing" xmlns:wp="http://schemas.openxmlformats.org/drawingml/2006/wordprocessingDrawing" xmlns:w10="urn:schemas-microsoft-com:office:word" xmlns:w="http://schemas.openxmlformats.org/wordprocessingml/2006/main" xmlns:w14="http://schemas.microsoft.com/office/word/2010/wordml" xmlns:w15="http://schemas.microsoft.com/office/word/2012/wordml" xmlns:wpg="http://schemas.microsoft.com/office/word/2010/wordprocessingGroup" xmlns:wpi="http://schemas.microsoft.com/office/word/2010/wordprocessingInk" xmlns:wne="http://schemas.microsoft.com/office/word/2006/wordml" xmlns:wps="http://schemas.microsoft.com/office/word/2010/wordprocessingShape" mc:Ignorable="w14 w15 wp14">
-  <w:abstractNum w:abstractNumId="0" w15:restartNumberingAfterBreak="0">
+  <w:abstractNum w:abstractNumId="0">
     <w:nsid w:val="01194FCF"/>
     <w:multiLevelType w:val="hybridMultilevel"/>
     <w:tmpl w:val="189676B6"/>
@@ -16624,7 +16749,7 @@
       </w:rPr>
     </w:lvl>
   </w:abstractNum>
-  <w:abstractNum w:abstractNumId="1" w15:restartNumberingAfterBreak="0">
+  <w:abstractNum w:abstractNumId="1">
     <w:nsid w:val="0A260B19"/>
     <w:multiLevelType w:val="hybridMultilevel"/>
     <w:tmpl w:val="A3BCE7E2"/>
@@ -16713,7 +16838,7 @@
       </w:pPr>
     </w:lvl>
   </w:abstractNum>
-  <w:abstractNum w:abstractNumId="2" w15:restartNumberingAfterBreak="0">
+  <w:abstractNum w:abstractNumId="2">
     <w:nsid w:val="0BEB7116"/>
     <w:multiLevelType w:val="hybridMultilevel"/>
     <w:tmpl w:val="391683A0"/>
@@ -16826,7 +16951,7 @@
       </w:rPr>
     </w:lvl>
   </w:abstractNum>
-  <w:abstractNum w:abstractNumId="3" w15:restartNumberingAfterBreak="0">
+  <w:abstractNum w:abstractNumId="3">
     <w:nsid w:val="1729345A"/>
     <w:multiLevelType w:val="hybridMultilevel"/>
     <w:tmpl w:val="BBE26F6A"/>
@@ -16938,7 +17063,7 @@
       </w:rPr>
     </w:lvl>
   </w:abstractNum>
-  <w:abstractNum w:abstractNumId="4" w15:restartNumberingAfterBreak="0">
+  <w:abstractNum w:abstractNumId="4">
     <w:nsid w:val="22CA6704"/>
     <w:multiLevelType w:val="hybridMultilevel"/>
     <w:tmpl w:val="20F4BB32"/>
@@ -17050,7 +17175,7 @@
       </w:rPr>
     </w:lvl>
   </w:abstractNum>
-  <w:abstractNum w:abstractNumId="5" w15:restartNumberingAfterBreak="0">
+  <w:abstractNum w:abstractNumId="5">
     <w:nsid w:val="239B337C"/>
     <w:multiLevelType w:val="hybridMultilevel"/>
     <w:tmpl w:val="97CAB512"/>
@@ -17163,7 +17288,7 @@
       </w:rPr>
     </w:lvl>
   </w:abstractNum>
-  <w:abstractNum w:abstractNumId="6" w15:restartNumberingAfterBreak="0">
+  <w:abstractNum w:abstractNumId="6">
     <w:nsid w:val="270240A7"/>
     <w:multiLevelType w:val="hybridMultilevel"/>
     <w:tmpl w:val="0BE6E2B4"/>
@@ -17275,7 +17400,7 @@
       </w:rPr>
     </w:lvl>
   </w:abstractNum>
-  <w:abstractNum w:abstractNumId="7" w15:restartNumberingAfterBreak="0">
+  <w:abstractNum w:abstractNumId="7">
     <w:nsid w:val="2B2325DE"/>
     <w:multiLevelType w:val="hybridMultilevel"/>
     <w:tmpl w:val="5088C642"/>
@@ -17364,7 +17489,7 @@
       </w:pPr>
     </w:lvl>
   </w:abstractNum>
-  <w:abstractNum w:abstractNumId="8" w15:restartNumberingAfterBreak="0">
+  <w:abstractNum w:abstractNumId="8">
     <w:nsid w:val="2C272196"/>
     <w:multiLevelType w:val="hybridMultilevel"/>
     <w:tmpl w:val="655E4E6C"/>
@@ -17477,7 +17602,7 @@
       </w:rPr>
     </w:lvl>
   </w:abstractNum>
-  <w:abstractNum w:abstractNumId="9" w15:restartNumberingAfterBreak="0">
+  <w:abstractNum w:abstractNumId="9">
     <w:nsid w:val="2C8A7686"/>
     <w:multiLevelType w:val="hybridMultilevel"/>
     <w:tmpl w:val="B24A596C"/>
@@ -17590,7 +17715,7 @@
       </w:rPr>
     </w:lvl>
   </w:abstractNum>
-  <w:abstractNum w:abstractNumId="10" w15:restartNumberingAfterBreak="0">
+  <w:abstractNum w:abstractNumId="10">
     <w:nsid w:val="303E74AE"/>
     <w:multiLevelType w:val="multilevel"/>
     <w:tmpl w:val="ECC27894"/>
@@ -17703,7 +17828,7 @@
       </w:pPr>
     </w:lvl>
   </w:abstractNum>
-  <w:abstractNum w:abstractNumId="11" w15:restartNumberingAfterBreak="0">
+  <w:abstractNum w:abstractNumId="11">
     <w:nsid w:val="383E5D4B"/>
     <w:multiLevelType w:val="multilevel"/>
     <w:tmpl w:val="C2ACF522"/>
@@ -17816,7 +17941,7 @@
       </w:pPr>
     </w:lvl>
   </w:abstractNum>
-  <w:abstractNum w:abstractNumId="12" w15:restartNumberingAfterBreak="0">
+  <w:abstractNum w:abstractNumId="12">
     <w:nsid w:val="3D215D97"/>
     <w:multiLevelType w:val="hybridMultilevel"/>
     <w:tmpl w:val="828476F4"/>
@@ -17928,7 +18053,7 @@
       </w:rPr>
     </w:lvl>
   </w:abstractNum>
-  <w:abstractNum w:abstractNumId="13" w15:restartNumberingAfterBreak="0">
+  <w:abstractNum w:abstractNumId="13">
     <w:nsid w:val="3F556656"/>
     <w:multiLevelType w:val="hybridMultilevel"/>
     <w:tmpl w:val="65B66636"/>
@@ -18041,7 +18166,7 @@
       </w:rPr>
     </w:lvl>
   </w:abstractNum>
-  <w:abstractNum w:abstractNumId="14" w15:restartNumberingAfterBreak="0">
+  <w:abstractNum w:abstractNumId="14">
     <w:nsid w:val="413E39AA"/>
     <w:multiLevelType w:val="hybridMultilevel"/>
     <w:tmpl w:val="1354B9CC"/>
@@ -18153,7 +18278,7 @@
       </w:rPr>
     </w:lvl>
   </w:abstractNum>
-  <w:abstractNum w:abstractNumId="15" w15:restartNumberingAfterBreak="0">
+  <w:abstractNum w:abstractNumId="15">
     <w:nsid w:val="45896AE6"/>
     <w:multiLevelType w:val="multilevel"/>
     <w:tmpl w:val="0144EAC6"/>
@@ -18251,7 +18376,7 @@
       </w:pPr>
     </w:lvl>
   </w:abstractNum>
-  <w:abstractNum w:abstractNumId="16" w15:restartNumberingAfterBreak="0">
+  <w:abstractNum w:abstractNumId="16">
     <w:nsid w:val="4A5E4FC6"/>
     <w:multiLevelType w:val="hybridMultilevel"/>
     <w:tmpl w:val="53BCD232"/>
@@ -18364,7 +18489,7 @@
       </w:rPr>
     </w:lvl>
   </w:abstractNum>
-  <w:abstractNum w:abstractNumId="17" w15:restartNumberingAfterBreak="0">
+  <w:abstractNum w:abstractNumId="17">
     <w:nsid w:val="4CEA6D73"/>
     <w:multiLevelType w:val="hybridMultilevel"/>
     <w:tmpl w:val="6B8415C8"/>
@@ -18450,7 +18575,7 @@
       </w:pPr>
     </w:lvl>
   </w:abstractNum>
-  <w:abstractNum w:abstractNumId="18" w15:restartNumberingAfterBreak="0">
+  <w:abstractNum w:abstractNumId="18">
     <w:nsid w:val="5A443728"/>
     <w:multiLevelType w:val="hybridMultilevel"/>
     <w:tmpl w:val="578034DE"/>
@@ -18563,7 +18688,7 @@
       </w:rPr>
     </w:lvl>
   </w:abstractNum>
-  <w:abstractNum w:abstractNumId="19" w15:restartNumberingAfterBreak="0">
+  <w:abstractNum w:abstractNumId="19">
     <w:nsid w:val="6458432B"/>
     <w:multiLevelType w:val="hybridMultilevel"/>
     <w:tmpl w:val="3EA23202"/>
@@ -18676,7 +18801,7 @@
       </w:rPr>
     </w:lvl>
   </w:abstractNum>
-  <w:abstractNum w:abstractNumId="20" w15:restartNumberingAfterBreak="0">
+  <w:abstractNum w:abstractNumId="20">
     <w:nsid w:val="699D7E0D"/>
     <w:multiLevelType w:val="hybridMultilevel"/>
     <w:tmpl w:val="EB3E4AD2"/>
@@ -18765,7 +18890,7 @@
       </w:pPr>
     </w:lvl>
   </w:abstractNum>
-  <w:abstractNum w:abstractNumId="21" w15:restartNumberingAfterBreak="0">
+  <w:abstractNum w:abstractNumId="21">
     <w:nsid w:val="70DF704A"/>
     <w:multiLevelType w:val="hybridMultilevel"/>
     <w:tmpl w:val="251A9EEC"/>
@@ -18878,7 +19003,7 @@
       </w:rPr>
     </w:lvl>
   </w:abstractNum>
-  <w:abstractNum w:abstractNumId="22" w15:restartNumberingAfterBreak="0">
+  <w:abstractNum w:abstractNumId="22">
     <w:nsid w:val="727E1B33"/>
     <w:multiLevelType w:val="hybridMultilevel"/>
     <w:tmpl w:val="56AA47F0"/>
@@ -18991,7 +19116,7 @@
       </w:rPr>
     </w:lvl>
   </w:abstractNum>
-  <w:abstractNum w:abstractNumId="23" w15:restartNumberingAfterBreak="0">
+  <w:abstractNum w:abstractNumId="23">
     <w:nsid w:val="73D50C4A"/>
     <w:multiLevelType w:val="hybridMultilevel"/>
     <w:tmpl w:val="00E488B0"/>
@@ -19103,7 +19228,7 @@
       </w:rPr>
     </w:lvl>
   </w:abstractNum>
-  <w:abstractNum w:abstractNumId="24" w15:restartNumberingAfterBreak="0">
+  <w:abstractNum w:abstractNumId="24">
     <w:nsid w:val="76573DF3"/>
     <w:multiLevelType w:val="hybridMultilevel"/>
     <w:tmpl w:val="CE726244"/>
@@ -19216,7 +19341,7 @@
       </w:rPr>
     </w:lvl>
   </w:abstractNum>
-  <w:abstractNum w:abstractNumId="25" w15:restartNumberingAfterBreak="0">
+  <w:abstractNum w:abstractNumId="25">
     <w:nsid w:val="78D30E38"/>
     <w:multiLevelType w:val="hybridMultilevel"/>
     <w:tmpl w:val="6CC08CCC"/>
@@ -19305,7 +19430,7 @@
       </w:pPr>
     </w:lvl>
   </w:abstractNum>
-  <w:abstractNum w:abstractNumId="26" w15:restartNumberingAfterBreak="0">
+  <w:abstractNum w:abstractNumId="26">
     <w:nsid w:val="7A2A5DD7"/>
     <w:multiLevelType w:val="hybridMultilevel"/>
     <w:tmpl w:val="7D324966"/>
@@ -20184,6 +20309,7 @@
       <w:spacing w:after="0" w:line="240" w:lineRule="auto"/>
     </w:pPr>
     <w:tblPr>
+      <w:tblInd w:w="0" w:type="dxa"/>
       <w:tblBorders>
         <w:top w:val="single" w:sz="4" w:space="0" w:color="auto"/>
         <w:left w:val="single" w:sz="4" w:space="0" w:color="auto"/>
@@ -20192,6 +20318,12 @@
         <w:insideH w:val="single" w:sz="4" w:space="0" w:color="auto"/>
         <w:insideV w:val="single" w:sz="4" w:space="0" w:color="auto"/>
       </w:tblBorders>
+      <w:tblCellMar>
+        <w:top w:w="0" w:type="dxa"/>
+        <w:left w:w="108" w:type="dxa"/>
+        <w:bottom w:w="0" w:type="dxa"/>
+        <w:right w:w="108" w:type="dxa"/>
+      </w:tblCellMar>
     </w:tblPr>
   </w:style>
   <w:style w:type="character" w:styleId="Hyperlink">
@@ -20877,7 +21009,7 @@
 </file>
 
 <file path=customXml/itemProps1.xml><?xml version="1.0" encoding="utf-8"?>
-<ds:datastoreItem xmlns:ds="http://schemas.openxmlformats.org/officeDocument/2006/customXml" ds:itemID="{BE3940CA-C427-460D-B31B-E39FB58ABA65}">
+<ds:datastoreItem xmlns:ds="http://schemas.openxmlformats.org/officeDocument/2006/customXml" ds:itemID="{837771B5-0905-4EBB-A25E-594DF720EAA0}">
   <ds:schemaRefs>
     <ds:schemaRef ds:uri="http://schemas.openxmlformats.org/officeDocument/2006/bibliography"/>
   </ds:schemaRefs>

</xml_diff>

<commit_message>
update api get airports
</commit_message>
<xml_diff>
--- a/Document/Report.docx
+++ b/Document/Report.docx
@@ -4041,8 +4041,6 @@
         </w:rPr>
         <w:t>http://flightbooking.mycloud.by</w:t>
       </w:r>
-      <w:bookmarkStart w:id="3" w:name="_GoBack"/>
-      <w:bookmarkEnd w:id="3"/>
     </w:p>
     <w:p>
       <w:pPr>
@@ -4052,7 +4050,7 @@
           <w:rFonts w:ascii="Segoe UI" w:hAnsi="Segoe UI" w:cs="Segoe UI"/>
         </w:rPr>
       </w:pPr>
-      <w:bookmarkStart w:id="4" w:name="_Toc464679568"/>
+      <w:bookmarkStart w:id="3" w:name="_Toc464679568"/>
       <w:r>
         <w:rPr>
           <w:rFonts w:ascii="Segoe UI" w:hAnsi="Segoe UI" w:cs="Segoe UI"/>
@@ -4083,7 +4081,7 @@
         </w:rPr>
         <w:t>SÂN BAY ĐI</w:t>
       </w:r>
-      <w:bookmarkEnd w:id="4"/>
+      <w:bookmarkEnd w:id="3"/>
     </w:p>
     <w:tbl>
       <w:tblPr>
@@ -4610,7 +4608,39 @@
                 <w:sz w:val="26"/>
                 <w:szCs w:val="26"/>
               </w:rPr>
-              <w:t xml:space="preserve">    depart : </w:t>
+              <w:t xml:space="preserve">    </w:t>
+            </w:r>
+            <w:r>
+              <w:rPr>
+                <w:rFonts w:ascii="Segoe UI" w:eastAsia="Times New Roman" w:hAnsi="Segoe UI" w:cs="Segoe UI"/>
+                <w:sz w:val="26"/>
+                <w:szCs w:val="26"/>
+              </w:rPr>
+              <w:t>d</w:t>
+            </w:r>
+            <w:r>
+              <w:rPr>
+                <w:rFonts w:ascii="Segoe UI" w:eastAsia="Times New Roman" w:hAnsi="Segoe UI" w:cs="Segoe UI"/>
+                <w:sz w:val="26"/>
+                <w:szCs w:val="26"/>
+              </w:rPr>
+              <w:t>epart</w:t>
+            </w:r>
+            <w:r>
+              <w:rPr>
+                <w:rFonts w:ascii="Segoe UI" w:eastAsia="Times New Roman" w:hAnsi="Segoe UI" w:cs="Segoe UI"/>
+                <w:sz w:val="26"/>
+                <w:szCs w:val="26"/>
+              </w:rPr>
+              <w:t>_airports</w:t>
+            </w:r>
+            <w:r>
+              <w:rPr>
+                <w:rFonts w:ascii="Segoe UI" w:eastAsia="Times New Roman" w:hAnsi="Segoe UI" w:cs="Segoe UI"/>
+                <w:sz w:val="26"/>
+                <w:szCs w:val="26"/>
+              </w:rPr>
+              <w:t xml:space="preserve"> : </w:t>
             </w:r>
             <w:r>
               <w:rPr>
@@ -4643,7 +4673,6 @@
               </w:tabs>
               <w:rPr>
                 <w:rFonts w:ascii="Segoe UI" w:eastAsia="Times New Roman" w:hAnsi="Segoe UI" w:cs="Segoe UI"/>
-                <w:color w:val="FF0000"/>
                 <w:sz w:val="26"/>
                 <w:szCs w:val="26"/>
               </w:rPr>
@@ -4659,7 +4688,6 @@
             <w:r>
               <w:rPr>
                 <w:rFonts w:ascii="Segoe UI" w:eastAsia="Times New Roman" w:hAnsi="Segoe UI" w:cs="Segoe UI"/>
-                <w:color w:val="FF0000"/>
                 <w:sz w:val="26"/>
                 <w:szCs w:val="26"/>
               </w:rPr>
@@ -4688,15 +4716,13 @@
               </w:tabs>
               <w:rPr>
                 <w:rFonts w:ascii="Segoe UI" w:eastAsia="Times New Roman" w:hAnsi="Segoe UI" w:cs="Segoe UI"/>
-                <w:color w:val="FF0000"/>
-                <w:sz w:val="26"/>
-                <w:szCs w:val="26"/>
-              </w:rPr>
-            </w:pPr>
-            <w:r>
-              <w:rPr>
-                <w:rFonts w:ascii="Segoe UI" w:eastAsia="Times New Roman" w:hAnsi="Segoe UI" w:cs="Segoe UI"/>
-                <w:color w:val="FF0000"/>
+                <w:sz w:val="26"/>
+                <w:szCs w:val="26"/>
+              </w:rPr>
+            </w:pPr>
+            <w:r>
+              <w:rPr>
+                <w:rFonts w:ascii="Segoe UI" w:eastAsia="Times New Roman" w:hAnsi="Segoe UI" w:cs="Segoe UI"/>
                 <w:sz w:val="26"/>
                 <w:szCs w:val="26"/>
               </w:rPr>
@@ -4725,15 +4751,13 @@
               </w:tabs>
               <w:rPr>
                 <w:rFonts w:ascii="Segoe UI" w:eastAsia="Times New Roman" w:hAnsi="Segoe UI" w:cs="Segoe UI"/>
-                <w:color w:val="FF0000"/>
-                <w:sz w:val="26"/>
-                <w:szCs w:val="26"/>
-              </w:rPr>
-            </w:pPr>
-            <w:r>
-              <w:rPr>
-                <w:rFonts w:ascii="Segoe UI" w:eastAsia="Times New Roman" w:hAnsi="Segoe UI" w:cs="Segoe UI"/>
-                <w:color w:val="FF0000"/>
+                <w:sz w:val="26"/>
+                <w:szCs w:val="26"/>
+              </w:rPr>
+            </w:pPr>
+            <w:r>
+              <w:rPr>
+                <w:rFonts w:ascii="Segoe UI" w:eastAsia="Times New Roman" w:hAnsi="Segoe UI" w:cs="Segoe UI"/>
                 <w:sz w:val="26"/>
                 <w:szCs w:val="26"/>
               </w:rPr>
@@ -4762,15 +4786,13 @@
               </w:tabs>
               <w:rPr>
                 <w:rFonts w:ascii="Segoe UI" w:eastAsia="Times New Roman" w:hAnsi="Segoe UI" w:cs="Segoe UI"/>
-                <w:color w:val="FF0000"/>
-                <w:sz w:val="26"/>
-                <w:szCs w:val="26"/>
-              </w:rPr>
-            </w:pPr>
-            <w:r>
-              <w:rPr>
-                <w:rFonts w:ascii="Segoe UI" w:eastAsia="Times New Roman" w:hAnsi="Segoe UI" w:cs="Segoe UI"/>
-                <w:color w:val="FF0000"/>
+                <w:sz w:val="26"/>
+                <w:szCs w:val="26"/>
+              </w:rPr>
+            </w:pPr>
+            <w:r>
+              <w:rPr>
+                <w:rFonts w:ascii="Segoe UI" w:eastAsia="Times New Roman" w:hAnsi="Segoe UI" w:cs="Segoe UI"/>
                 <w:sz w:val="26"/>
                 <w:szCs w:val="26"/>
               </w:rPr>
@@ -5254,7 +5276,7 @@
           <w:rFonts w:ascii="Segoe UI" w:hAnsi="Segoe UI" w:cs="Segoe UI"/>
         </w:rPr>
       </w:pPr>
-      <w:bookmarkStart w:id="5" w:name="_Toc464679569"/>
+      <w:bookmarkStart w:id="4" w:name="_Toc464679569"/>
       <w:r>
         <w:rPr>
           <w:rFonts w:ascii="Segoe UI" w:hAnsi="Segoe UI" w:cs="Segoe UI"/>
@@ -5292,7 +5314,7 @@
         </w:rPr>
         <w:t xml:space="preserve"> TỪ MÃ SÂN BAY ĐI</w:t>
       </w:r>
-      <w:bookmarkEnd w:id="5"/>
+      <w:bookmarkEnd w:id="4"/>
     </w:p>
     <w:tbl>
       <w:tblPr>
@@ -5826,7 +5848,23 @@
                 <w:sz w:val="26"/>
                 <w:szCs w:val="26"/>
               </w:rPr>
-              <w:t xml:space="preserve">    arrive : </w:t>
+              <w:t xml:space="preserve">    arrive</w:t>
+            </w:r>
+            <w:r>
+              <w:rPr>
+                <w:rFonts w:ascii="Segoe UI" w:eastAsia="Times New Roman" w:hAnsi="Segoe UI" w:cs="Segoe UI"/>
+                <w:sz w:val="26"/>
+                <w:szCs w:val="26"/>
+              </w:rPr>
+              <w:t>_airports</w:t>
+            </w:r>
+            <w:r>
+              <w:rPr>
+                <w:rFonts w:ascii="Segoe UI" w:eastAsia="Times New Roman" w:hAnsi="Segoe UI" w:cs="Segoe UI"/>
+                <w:sz w:val="26"/>
+                <w:szCs w:val="26"/>
+              </w:rPr>
+              <w:t xml:space="preserve"> : </w:t>
             </w:r>
             <w:r>
               <w:rPr>
@@ -5859,24 +5897,30 @@
               </w:tabs>
               <w:rPr>
                 <w:rFonts w:ascii="Segoe UI" w:eastAsia="Times New Roman" w:hAnsi="Segoe UI" w:cs="Segoe UI"/>
+                <w:sz w:val="26"/>
+                <w:szCs w:val="26"/>
+              </w:rPr>
+            </w:pPr>
+            <w:r>
+              <w:rPr>
+                <w:rFonts w:ascii="Segoe UI" w:eastAsia="Times New Roman" w:hAnsi="Segoe UI" w:cs="Segoe UI"/>
                 <w:color w:val="FF0000"/>
                 <w:sz w:val="26"/>
                 <w:szCs w:val="26"/>
               </w:rPr>
-            </w:pPr>
-            <w:r>
-              <w:rPr>
-                <w:rFonts w:ascii="Segoe UI" w:eastAsia="Times New Roman" w:hAnsi="Segoe UI" w:cs="Segoe UI"/>
-                <w:color w:val="FF0000"/>
-                <w:sz w:val="26"/>
-                <w:szCs w:val="26"/>
-              </w:rPr>
-              <w:t xml:space="preserve">        </w:t>
-            </w:r>
-            <w:r>
-              <w:rPr>
-                <w:rFonts w:ascii="Segoe UI" w:eastAsia="Times New Roman" w:hAnsi="Segoe UI" w:cs="Segoe UI"/>
-                <w:color w:val="FF0000"/>
+              <w:t xml:space="preserve">     </w:t>
+            </w:r>
+            <w:r>
+              <w:rPr>
+                <w:rFonts w:ascii="Segoe UI" w:eastAsia="Times New Roman" w:hAnsi="Segoe UI" w:cs="Segoe UI"/>
+                <w:sz w:val="26"/>
+                <w:szCs w:val="26"/>
+              </w:rPr>
+              <w:t xml:space="preserve">   </w:t>
+            </w:r>
+            <w:r>
+              <w:rPr>
+                <w:rFonts w:ascii="Segoe UI" w:eastAsia="Times New Roman" w:hAnsi="Segoe UI" w:cs="Segoe UI"/>
                 <w:sz w:val="26"/>
                 <w:szCs w:val="26"/>
               </w:rPr>
@@ -5905,15 +5949,13 @@
               </w:tabs>
               <w:rPr>
                 <w:rFonts w:ascii="Segoe UI" w:eastAsia="Times New Roman" w:hAnsi="Segoe UI" w:cs="Segoe UI"/>
-                <w:color w:val="FF0000"/>
-                <w:sz w:val="26"/>
-                <w:szCs w:val="26"/>
-              </w:rPr>
-            </w:pPr>
-            <w:r>
-              <w:rPr>
-                <w:rFonts w:ascii="Segoe UI" w:eastAsia="Times New Roman" w:hAnsi="Segoe UI" w:cs="Segoe UI"/>
-                <w:color w:val="FF0000"/>
+                <w:sz w:val="26"/>
+                <w:szCs w:val="26"/>
+              </w:rPr>
+            </w:pPr>
+            <w:r>
+              <w:rPr>
+                <w:rFonts w:ascii="Segoe UI" w:eastAsia="Times New Roman" w:hAnsi="Segoe UI" w:cs="Segoe UI"/>
                 <w:sz w:val="26"/>
                 <w:szCs w:val="26"/>
               </w:rPr>
@@ -5942,15 +5984,13 @@
               </w:tabs>
               <w:rPr>
                 <w:rFonts w:ascii="Segoe UI" w:eastAsia="Times New Roman" w:hAnsi="Segoe UI" w:cs="Segoe UI"/>
-                <w:color w:val="FF0000"/>
-                <w:sz w:val="26"/>
-                <w:szCs w:val="26"/>
-              </w:rPr>
-            </w:pPr>
-            <w:r>
-              <w:rPr>
-                <w:rFonts w:ascii="Segoe UI" w:eastAsia="Times New Roman" w:hAnsi="Segoe UI" w:cs="Segoe UI"/>
-                <w:color w:val="FF0000"/>
+                <w:sz w:val="26"/>
+                <w:szCs w:val="26"/>
+              </w:rPr>
+            </w:pPr>
+            <w:r>
+              <w:rPr>
+                <w:rFonts w:ascii="Segoe UI" w:eastAsia="Times New Roman" w:hAnsi="Segoe UI" w:cs="Segoe UI"/>
                 <w:sz w:val="26"/>
                 <w:szCs w:val="26"/>
               </w:rPr>
@@ -5979,15 +6019,13 @@
               </w:tabs>
               <w:rPr>
                 <w:rFonts w:ascii="Segoe UI" w:eastAsia="Times New Roman" w:hAnsi="Segoe UI" w:cs="Segoe UI"/>
-                <w:color w:val="FF0000"/>
-                <w:sz w:val="26"/>
-                <w:szCs w:val="26"/>
-              </w:rPr>
-            </w:pPr>
-            <w:r>
-              <w:rPr>
-                <w:rFonts w:ascii="Segoe UI" w:eastAsia="Times New Roman" w:hAnsi="Segoe UI" w:cs="Segoe UI"/>
-                <w:color w:val="FF0000"/>
+                <w:sz w:val="26"/>
+                <w:szCs w:val="26"/>
+              </w:rPr>
+            </w:pPr>
+            <w:r>
+              <w:rPr>
+                <w:rFonts w:ascii="Segoe UI" w:eastAsia="Times New Roman" w:hAnsi="Segoe UI" w:cs="Segoe UI"/>
                 <w:sz w:val="26"/>
                 <w:szCs w:val="26"/>
               </w:rPr>
@@ -6079,6 +6117,8 @@
               </w:rPr>
               <w:t xml:space="preserve">    ]</w:t>
             </w:r>
+            <w:bookmarkStart w:id="5" w:name="_GoBack"/>
+            <w:bookmarkEnd w:id="5"/>
           </w:p>
           <w:p>
             <w:pPr>
@@ -15397,6 +15437,7 @@
         <w:rPr>
           <w:rFonts w:ascii="Segoe UI" w:hAnsi="Segoe UI" w:cs="Segoe UI"/>
           <w:noProof/>
+          <w:lang w:val="vi-VN" w:eastAsia="vi-VN"/>
         </w:rPr>
         <w:drawing>
           <wp:anchor distT="0" distB="0" distL="114300" distR="114300" simplePos="0" relativeHeight="251658240" behindDoc="0" locked="0" layoutInCell="1" allowOverlap="1" wp14:anchorId="68F9793F" wp14:editId="45AD4FE9">
@@ -15579,6 +15620,7 @@
         <w:rPr>
           <w:rFonts w:ascii="Segoe UI" w:hAnsi="Segoe UI" w:cs="Segoe UI"/>
           <w:noProof/>
+          <w:lang w:val="vi-VN" w:eastAsia="vi-VN"/>
         </w:rPr>
         <w:drawing>
           <wp:anchor distT="0" distB="0" distL="114300" distR="114300" simplePos="0" relativeHeight="251659264" behindDoc="0" locked="0" layoutInCell="1" allowOverlap="1" wp14:anchorId="24DF784F" wp14:editId="2C17404C">
@@ -15675,6 +15717,7 @@
         <w:rPr>
           <w:rFonts w:ascii="Segoe UI" w:hAnsi="Segoe UI" w:cs="Segoe UI"/>
           <w:noProof/>
+          <w:lang w:val="vi-VN" w:eastAsia="vi-VN"/>
         </w:rPr>
         <w:drawing>
           <wp:inline distT="0" distB="0" distL="0" distR="0" wp14:anchorId="130A7609" wp14:editId="135EE341">
@@ -15838,6 +15881,7 @@
       <w:r>
         <w:rPr>
           <w:noProof/>
+          <w:lang w:val="vi-VN" w:eastAsia="vi-VN"/>
         </w:rPr>
         <w:drawing>
           <wp:inline distT="0" distB="0" distL="0" distR="0" wp14:anchorId="4F910BDE" wp14:editId="21CBFF4F">
@@ -15910,6 +15954,7 @@
       <w:r>
         <w:rPr>
           <w:noProof/>
+          <w:lang w:val="vi-VN" w:eastAsia="vi-VN"/>
         </w:rPr>
         <w:drawing>
           <wp:inline distT="0" distB="0" distL="0" distR="0" wp14:anchorId="14FA9154" wp14:editId="61AECA3F">
@@ -15982,6 +16027,7 @@
       <w:r>
         <w:rPr>
           <w:noProof/>
+          <w:lang w:val="vi-VN" w:eastAsia="vi-VN"/>
         </w:rPr>
         <w:drawing>
           <wp:inline distT="0" distB="0" distL="0" distR="0" wp14:anchorId="5BEE8E44" wp14:editId="190540F0">
@@ -16051,6 +16097,7 @@
         <w:rPr>
           <w:rFonts w:ascii="Segoe UI" w:hAnsi="Segoe UI" w:cs="Segoe UI"/>
           <w:noProof/>
+          <w:lang w:val="vi-VN" w:eastAsia="vi-VN"/>
         </w:rPr>
         <w:drawing>
           <wp:inline distT="0" distB="0" distL="0" distR="0" wp14:anchorId="5F8AD3C3" wp14:editId="6BEACAC3">
@@ -16119,6 +16166,7 @@
       <w:r>
         <w:rPr>
           <w:noProof/>
+          <w:lang w:val="vi-VN" w:eastAsia="vi-VN"/>
         </w:rPr>
         <w:drawing>
           <wp:inline distT="0" distB="0" distL="0" distR="0" wp14:anchorId="07E1429A" wp14:editId="2181AA36">
@@ -16201,6 +16249,7 @@
         <w:rPr>
           <w:rFonts w:ascii="Segoe UI" w:hAnsi="Segoe UI" w:cs="Segoe UI"/>
           <w:noProof/>
+          <w:lang w:val="vi-VN" w:eastAsia="vi-VN"/>
         </w:rPr>
         <w:lastRenderedPageBreak/>
         <w:drawing>
@@ -16277,6 +16326,7 @@
         <w:rPr>
           <w:rFonts w:ascii="Segoe UI" w:hAnsi="Segoe UI" w:cs="Segoe UI"/>
           <w:noProof/>
+          <w:lang w:val="vi-VN" w:eastAsia="vi-VN"/>
         </w:rPr>
         <w:drawing>
           <wp:anchor distT="0" distB="0" distL="114300" distR="114300" simplePos="0" relativeHeight="251661312" behindDoc="0" locked="0" layoutInCell="1" allowOverlap="1" wp14:anchorId="794B2168" wp14:editId="524D7E74">
@@ -16338,6 +16388,7 @@
         <w:rPr>
           <w:rFonts w:ascii="Segoe UI" w:hAnsi="Segoe UI" w:cs="Segoe UI"/>
           <w:noProof/>
+          <w:lang w:val="vi-VN" w:eastAsia="vi-VN"/>
         </w:rPr>
         <w:drawing>
           <wp:inline distT="0" distB="0" distL="0" distR="0" wp14:anchorId="53CF8331" wp14:editId="5AE8DA19">
@@ -16474,6 +16525,7 @@
     <w:r>
       <w:rPr>
         <w:noProof/>
+        <w:lang w:val="vi-VN" w:eastAsia="vi-VN"/>
       </w:rPr>
       <w:drawing>
         <wp:anchor distT="0" distB="0" distL="114300" distR="114300" simplePos="0" relativeHeight="251661312" behindDoc="0" locked="0" layoutInCell="1" allowOverlap="1" wp14:anchorId="44B5AE67" wp14:editId="08F08CAC">
@@ -16565,6 +16617,7 @@
     <w:r>
       <w:rPr>
         <w:noProof/>
+        <w:lang w:val="vi-VN" w:eastAsia="vi-VN"/>
       </w:rPr>
       <w:drawing>
         <wp:anchor distT="0" distB="0" distL="114300" distR="114300" simplePos="0" relativeHeight="251659264" behindDoc="0" locked="0" layoutInCell="1" allowOverlap="1" wp14:anchorId="1DE9DD12" wp14:editId="2FD2CAAA">
@@ -16622,7 +16675,7 @@
 
 <file path=word/numbering.xml><?xml version="1.0" encoding="utf-8"?>
 <w:numbering xmlns:wpc="http://schemas.microsoft.com/office/word/2010/wordprocessingCanvas" xmlns:mc="http://schemas.openxmlformats.org/markup-compatibility/2006" xmlns:o="urn:schemas-microsoft-com:office:office" xmlns:r="http://schemas.openxmlformats.org/officeDocument/2006/relationships" xmlns:m="http://schemas.openxmlformats.org/officeDocument/2006/math" xmlns:v="urn:schemas-microsoft-com:vml" xmlns:wp14="http://schemas.microsoft.com/office/word/2010/wordprocessingDrawing" xmlns:wp="http://schemas.openxmlformats.org/drawingml/2006/wordprocessingDrawing" xmlns:w10="urn:schemas-microsoft-com:office:word" xmlns:w="http://schemas.openxmlformats.org/wordprocessingml/2006/main" xmlns:w14="http://schemas.microsoft.com/office/word/2010/wordml" xmlns:w15="http://schemas.microsoft.com/office/word/2012/wordml" xmlns:wpg="http://schemas.microsoft.com/office/word/2010/wordprocessingGroup" xmlns:wpi="http://schemas.microsoft.com/office/word/2010/wordprocessingInk" xmlns:wne="http://schemas.microsoft.com/office/word/2006/wordml" xmlns:wps="http://schemas.microsoft.com/office/word/2010/wordprocessingShape" mc:Ignorable="w14 w15 wp14">
-  <w:abstractNum w:abstractNumId="0" w15:restartNumberingAfterBreak="0">
+  <w:abstractNum w:abstractNumId="0">
     <w:nsid w:val="01194FCF"/>
     <w:multiLevelType w:val="hybridMultilevel"/>
     <w:tmpl w:val="189676B6"/>
@@ -16735,7 +16788,7 @@
       </w:rPr>
     </w:lvl>
   </w:abstractNum>
-  <w:abstractNum w:abstractNumId="1" w15:restartNumberingAfterBreak="0">
+  <w:abstractNum w:abstractNumId="1">
     <w:nsid w:val="0A260B19"/>
     <w:multiLevelType w:val="hybridMultilevel"/>
     <w:tmpl w:val="A3BCE7E2"/>
@@ -16824,7 +16877,7 @@
       </w:pPr>
     </w:lvl>
   </w:abstractNum>
-  <w:abstractNum w:abstractNumId="2" w15:restartNumberingAfterBreak="0">
+  <w:abstractNum w:abstractNumId="2">
     <w:nsid w:val="0BEB7116"/>
     <w:multiLevelType w:val="hybridMultilevel"/>
     <w:tmpl w:val="391683A0"/>
@@ -16937,7 +16990,7 @@
       </w:rPr>
     </w:lvl>
   </w:abstractNum>
-  <w:abstractNum w:abstractNumId="3" w15:restartNumberingAfterBreak="0">
+  <w:abstractNum w:abstractNumId="3">
     <w:nsid w:val="1729345A"/>
     <w:multiLevelType w:val="hybridMultilevel"/>
     <w:tmpl w:val="BBE26F6A"/>
@@ -17049,7 +17102,7 @@
       </w:rPr>
     </w:lvl>
   </w:abstractNum>
-  <w:abstractNum w:abstractNumId="4" w15:restartNumberingAfterBreak="0">
+  <w:abstractNum w:abstractNumId="4">
     <w:nsid w:val="22CA6704"/>
     <w:multiLevelType w:val="hybridMultilevel"/>
     <w:tmpl w:val="20F4BB32"/>
@@ -17161,7 +17214,7 @@
       </w:rPr>
     </w:lvl>
   </w:abstractNum>
-  <w:abstractNum w:abstractNumId="5" w15:restartNumberingAfterBreak="0">
+  <w:abstractNum w:abstractNumId="5">
     <w:nsid w:val="239B337C"/>
     <w:multiLevelType w:val="hybridMultilevel"/>
     <w:tmpl w:val="97CAB512"/>
@@ -17274,7 +17327,7 @@
       </w:rPr>
     </w:lvl>
   </w:abstractNum>
-  <w:abstractNum w:abstractNumId="6" w15:restartNumberingAfterBreak="0">
+  <w:abstractNum w:abstractNumId="6">
     <w:nsid w:val="270240A7"/>
     <w:multiLevelType w:val="hybridMultilevel"/>
     <w:tmpl w:val="0BE6E2B4"/>
@@ -17386,7 +17439,7 @@
       </w:rPr>
     </w:lvl>
   </w:abstractNum>
-  <w:abstractNum w:abstractNumId="7" w15:restartNumberingAfterBreak="0">
+  <w:abstractNum w:abstractNumId="7">
     <w:nsid w:val="2B2325DE"/>
     <w:multiLevelType w:val="hybridMultilevel"/>
     <w:tmpl w:val="5088C642"/>
@@ -17475,7 +17528,7 @@
       </w:pPr>
     </w:lvl>
   </w:abstractNum>
-  <w:abstractNum w:abstractNumId="8" w15:restartNumberingAfterBreak="0">
+  <w:abstractNum w:abstractNumId="8">
     <w:nsid w:val="2C272196"/>
     <w:multiLevelType w:val="hybridMultilevel"/>
     <w:tmpl w:val="655E4E6C"/>
@@ -17588,7 +17641,7 @@
       </w:rPr>
     </w:lvl>
   </w:abstractNum>
-  <w:abstractNum w:abstractNumId="9" w15:restartNumberingAfterBreak="0">
+  <w:abstractNum w:abstractNumId="9">
     <w:nsid w:val="2C8A7686"/>
     <w:multiLevelType w:val="hybridMultilevel"/>
     <w:tmpl w:val="B24A596C"/>
@@ -17701,7 +17754,7 @@
       </w:rPr>
     </w:lvl>
   </w:abstractNum>
-  <w:abstractNum w:abstractNumId="10" w15:restartNumberingAfterBreak="0">
+  <w:abstractNum w:abstractNumId="10">
     <w:nsid w:val="303E74AE"/>
     <w:multiLevelType w:val="multilevel"/>
     <w:tmpl w:val="ECC27894"/>
@@ -17814,7 +17867,7 @@
       </w:pPr>
     </w:lvl>
   </w:abstractNum>
-  <w:abstractNum w:abstractNumId="11" w15:restartNumberingAfterBreak="0">
+  <w:abstractNum w:abstractNumId="11">
     <w:nsid w:val="383E5D4B"/>
     <w:multiLevelType w:val="multilevel"/>
     <w:tmpl w:val="C2ACF522"/>
@@ -17927,7 +17980,7 @@
       </w:pPr>
     </w:lvl>
   </w:abstractNum>
-  <w:abstractNum w:abstractNumId="12" w15:restartNumberingAfterBreak="0">
+  <w:abstractNum w:abstractNumId="12">
     <w:nsid w:val="3D215D97"/>
     <w:multiLevelType w:val="hybridMultilevel"/>
     <w:tmpl w:val="828476F4"/>
@@ -18039,7 +18092,7 @@
       </w:rPr>
     </w:lvl>
   </w:abstractNum>
-  <w:abstractNum w:abstractNumId="13" w15:restartNumberingAfterBreak="0">
+  <w:abstractNum w:abstractNumId="13">
     <w:nsid w:val="3F556656"/>
     <w:multiLevelType w:val="hybridMultilevel"/>
     <w:tmpl w:val="65B66636"/>
@@ -18152,7 +18205,7 @@
       </w:rPr>
     </w:lvl>
   </w:abstractNum>
-  <w:abstractNum w:abstractNumId="14" w15:restartNumberingAfterBreak="0">
+  <w:abstractNum w:abstractNumId="14">
     <w:nsid w:val="413E39AA"/>
     <w:multiLevelType w:val="hybridMultilevel"/>
     <w:tmpl w:val="1354B9CC"/>
@@ -18264,7 +18317,7 @@
       </w:rPr>
     </w:lvl>
   </w:abstractNum>
-  <w:abstractNum w:abstractNumId="15" w15:restartNumberingAfterBreak="0">
+  <w:abstractNum w:abstractNumId="15">
     <w:nsid w:val="45896AE6"/>
     <w:multiLevelType w:val="multilevel"/>
     <w:tmpl w:val="0144EAC6"/>
@@ -18362,7 +18415,7 @@
       </w:pPr>
     </w:lvl>
   </w:abstractNum>
-  <w:abstractNum w:abstractNumId="16" w15:restartNumberingAfterBreak="0">
+  <w:abstractNum w:abstractNumId="16">
     <w:nsid w:val="4A5E4FC6"/>
     <w:multiLevelType w:val="hybridMultilevel"/>
     <w:tmpl w:val="53BCD232"/>
@@ -18475,7 +18528,7 @@
       </w:rPr>
     </w:lvl>
   </w:abstractNum>
-  <w:abstractNum w:abstractNumId="17" w15:restartNumberingAfterBreak="0">
+  <w:abstractNum w:abstractNumId="17">
     <w:nsid w:val="4CEA6D73"/>
     <w:multiLevelType w:val="hybridMultilevel"/>
     <w:tmpl w:val="6B8415C8"/>
@@ -18561,7 +18614,7 @@
       </w:pPr>
     </w:lvl>
   </w:abstractNum>
-  <w:abstractNum w:abstractNumId="18" w15:restartNumberingAfterBreak="0">
+  <w:abstractNum w:abstractNumId="18">
     <w:nsid w:val="5A443728"/>
     <w:multiLevelType w:val="hybridMultilevel"/>
     <w:tmpl w:val="578034DE"/>
@@ -18674,7 +18727,7 @@
       </w:rPr>
     </w:lvl>
   </w:abstractNum>
-  <w:abstractNum w:abstractNumId="19" w15:restartNumberingAfterBreak="0">
+  <w:abstractNum w:abstractNumId="19">
     <w:nsid w:val="6458432B"/>
     <w:multiLevelType w:val="hybridMultilevel"/>
     <w:tmpl w:val="3EA23202"/>
@@ -18787,7 +18840,7 @@
       </w:rPr>
     </w:lvl>
   </w:abstractNum>
-  <w:abstractNum w:abstractNumId="20" w15:restartNumberingAfterBreak="0">
+  <w:abstractNum w:abstractNumId="20">
     <w:nsid w:val="699D7E0D"/>
     <w:multiLevelType w:val="hybridMultilevel"/>
     <w:tmpl w:val="EB3E4AD2"/>
@@ -18876,7 +18929,7 @@
       </w:pPr>
     </w:lvl>
   </w:abstractNum>
-  <w:abstractNum w:abstractNumId="21" w15:restartNumberingAfterBreak="0">
+  <w:abstractNum w:abstractNumId="21">
     <w:nsid w:val="70DF704A"/>
     <w:multiLevelType w:val="hybridMultilevel"/>
     <w:tmpl w:val="251A9EEC"/>
@@ -18989,7 +19042,7 @@
       </w:rPr>
     </w:lvl>
   </w:abstractNum>
-  <w:abstractNum w:abstractNumId="22" w15:restartNumberingAfterBreak="0">
+  <w:abstractNum w:abstractNumId="22">
     <w:nsid w:val="727E1B33"/>
     <w:multiLevelType w:val="hybridMultilevel"/>
     <w:tmpl w:val="56AA47F0"/>
@@ -19102,7 +19155,7 @@
       </w:rPr>
     </w:lvl>
   </w:abstractNum>
-  <w:abstractNum w:abstractNumId="23" w15:restartNumberingAfterBreak="0">
+  <w:abstractNum w:abstractNumId="23">
     <w:nsid w:val="73D50C4A"/>
     <w:multiLevelType w:val="hybridMultilevel"/>
     <w:tmpl w:val="00E488B0"/>
@@ -19214,7 +19267,7 @@
       </w:rPr>
     </w:lvl>
   </w:abstractNum>
-  <w:abstractNum w:abstractNumId="24" w15:restartNumberingAfterBreak="0">
+  <w:abstractNum w:abstractNumId="24">
     <w:nsid w:val="76573DF3"/>
     <w:multiLevelType w:val="hybridMultilevel"/>
     <w:tmpl w:val="CE726244"/>
@@ -19327,7 +19380,7 @@
       </w:rPr>
     </w:lvl>
   </w:abstractNum>
-  <w:abstractNum w:abstractNumId="25" w15:restartNumberingAfterBreak="0">
+  <w:abstractNum w:abstractNumId="25">
     <w:nsid w:val="78D30E38"/>
     <w:multiLevelType w:val="hybridMultilevel"/>
     <w:tmpl w:val="6CC08CCC"/>
@@ -19416,7 +19469,7 @@
       </w:pPr>
     </w:lvl>
   </w:abstractNum>
-  <w:abstractNum w:abstractNumId="26" w15:restartNumberingAfterBreak="0">
+  <w:abstractNum w:abstractNumId="26">
     <w:nsid w:val="7A2A5DD7"/>
     <w:multiLevelType w:val="hybridMultilevel"/>
     <w:tmpl w:val="7D324966"/>
@@ -20295,6 +20348,7 @@
       <w:spacing w:after="0" w:line="240" w:lineRule="auto"/>
     </w:pPr>
     <w:tblPr>
+      <w:tblInd w:w="0" w:type="dxa"/>
       <w:tblBorders>
         <w:top w:val="single" w:sz="4" w:space="0" w:color="auto"/>
         <w:left w:val="single" w:sz="4" w:space="0" w:color="auto"/>
@@ -20303,6 +20357,12 @@
         <w:insideH w:val="single" w:sz="4" w:space="0" w:color="auto"/>
         <w:insideV w:val="single" w:sz="4" w:space="0" w:color="auto"/>
       </w:tblBorders>
+      <w:tblCellMar>
+        <w:top w:w="0" w:type="dxa"/>
+        <w:left w:w="108" w:type="dxa"/>
+        <w:bottom w:w="0" w:type="dxa"/>
+        <w:right w:w="108" w:type="dxa"/>
+      </w:tblCellMar>
     </w:tblPr>
   </w:style>
   <w:style w:type="character" w:styleId="Hyperlink">
@@ -20993,7 +21053,7 @@
 </file>
 
 <file path=customXml/itemProps1.xml><?xml version="1.0" encoding="utf-8"?>
-<ds:datastoreItem xmlns:ds="http://schemas.openxmlformats.org/officeDocument/2006/customXml" ds:itemID="{4787DA23-6A81-4BF3-A4AC-EB461694A4D6}">
+<ds:datastoreItem xmlns:ds="http://schemas.openxmlformats.org/officeDocument/2006/customXml" ds:itemID="{0D2D2DAF-3516-4CF8-8631-E544729EB36E}">
   <ds:schemaRefs>
     <ds:schemaRef ds:uri="http://schemas.openxmlformats.org/officeDocument/2006/bibliography"/>
   </ds:schemaRefs>

</xml_diff>

<commit_message>
update api find flight
</commit_message>
<xml_diff>
--- a/Document/Report.docx
+++ b/Document/Report.docx
@@ -5834,8 +5834,6 @@
               </w:rPr>
               <w:t xml:space="preserve">    </w:t>
             </w:r>
-            <w:bookmarkStart w:id="5" w:name="_GoBack"/>
-            <w:bookmarkEnd w:id="5"/>
             <w:r>
               <w:rPr>
                 <w:rFonts w:ascii="Segoe UI" w:eastAsia="Times New Roman" w:hAnsi="Segoe UI" w:cs="Segoe UI"/>
@@ -6467,7 +6465,7 @@
           <w:rFonts w:ascii="Segoe UI" w:hAnsi="Segoe UI" w:cs="Segoe UI"/>
         </w:rPr>
       </w:pPr>
-      <w:bookmarkStart w:id="6" w:name="_Toc464679570"/>
+      <w:bookmarkStart w:id="5" w:name="_Toc464679570"/>
       <w:r>
         <w:rPr>
           <w:rFonts w:ascii="Segoe UI" w:hAnsi="Segoe UI" w:cs="Segoe UI"/>
@@ -6475,7 +6473,7 @@
         <w:lastRenderedPageBreak/>
         <w:t>TÌM CÁC CHUYỀN BAY THỎA MÃN CÁC ĐIỀU KIỆN</w:t>
       </w:r>
-      <w:bookmarkEnd w:id="6"/>
+      <w:bookmarkEnd w:id="5"/>
     </w:p>
     <w:tbl>
       <w:tblPr>
@@ -6768,7 +6766,7 @@
       </w:tr>
       <w:tr>
         <w:trPr>
-          <w:trHeight w:val="698"/>
+          <w:trHeight w:val="559"/>
         </w:trPr>
         <w:tc>
           <w:tcPr>
@@ -6905,7 +6903,23 @@
                 <w:sz w:val="26"/>
                 <w:szCs w:val="26"/>
               </w:rPr>
-              <w:t xml:space="preserve">=[String], dest=[String], </w:t>
+              <w:t xml:space="preserve">=[String], </w:t>
+            </w:r>
+            <w:r>
+              <w:rPr>
+                <w:rFonts w:ascii="Segoe UI" w:hAnsi="Segoe UI" w:cs="Segoe UI"/>
+                <w:sz w:val="26"/>
+                <w:szCs w:val="26"/>
+              </w:rPr>
+              <w:t>arrive</w:t>
+            </w:r>
+            <w:r>
+              <w:rPr>
+                <w:rFonts w:ascii="Segoe UI" w:hAnsi="Segoe UI" w:cs="Segoe UI"/>
+                <w:sz w:val="26"/>
+                <w:szCs w:val="26"/>
+              </w:rPr>
+              <w:t xml:space="preserve">=[String], </w:t>
             </w:r>
             <w:r>
               <w:rPr>
@@ -7054,7 +7068,7 @@
       </w:tr>
       <w:tr>
         <w:trPr>
-          <w:trHeight w:val="6503"/>
+          <w:trHeight w:val="5352"/>
         </w:trPr>
         <w:tc>
           <w:tcPr>
@@ -7263,199 +7277,8 @@
               </w:rPr>
               <w:t>,</w:t>
             </w:r>
-          </w:p>
-          <w:p>
-            <w:pPr>
-              <w:tabs>
-                <w:tab w:val="left" w:pos="916"/>
-                <w:tab w:val="left" w:pos="1832"/>
-                <w:tab w:val="left" w:pos="2748"/>
-                <w:tab w:val="left" w:pos="3664"/>
-                <w:tab w:val="left" w:pos="4580"/>
-                <w:tab w:val="left" w:pos="5496"/>
-                <w:tab w:val="left" w:pos="6412"/>
-                <w:tab w:val="left" w:pos="7328"/>
-                <w:tab w:val="left" w:pos="8244"/>
-                <w:tab w:val="left" w:pos="9160"/>
-                <w:tab w:val="left" w:pos="10076"/>
-                <w:tab w:val="left" w:pos="10992"/>
-                <w:tab w:val="left" w:pos="11908"/>
-                <w:tab w:val="left" w:pos="12824"/>
-                <w:tab w:val="left" w:pos="13740"/>
-                <w:tab w:val="left" w:pos="14656"/>
-              </w:tabs>
-              <w:rPr>
-                <w:rFonts w:ascii="Segoe UI" w:eastAsia="Times New Roman" w:hAnsi="Segoe UI" w:cs="Segoe UI"/>
-                <w:sz w:val="26"/>
-                <w:szCs w:val="26"/>
-              </w:rPr>
-            </w:pPr>
-            <w:r>
-              <w:rPr>
-                <w:rFonts w:ascii="Segoe UI" w:eastAsia="Times New Roman" w:hAnsi="Segoe UI" w:cs="Segoe UI"/>
-                <w:sz w:val="26"/>
-                <w:szCs w:val="26"/>
-              </w:rPr>
-              <w:t xml:space="preserve">        </w:t>
-            </w:r>
-            <w:r>
-              <w:rPr>
-                <w:rFonts w:ascii="Segoe UI" w:eastAsia="Times New Roman" w:hAnsi="Segoe UI" w:cs="Segoe UI"/>
-                <w:sz w:val="26"/>
-                <w:szCs w:val="26"/>
-              </w:rPr>
-              <w:t>depart</w:t>
-            </w:r>
-            <w:r>
-              <w:rPr>
-                <w:rFonts w:ascii="Segoe UI" w:eastAsia="Times New Roman" w:hAnsi="Segoe UI" w:cs="Segoe UI"/>
-                <w:sz w:val="26"/>
-                <w:szCs w:val="26"/>
-              </w:rPr>
-              <w:t xml:space="preserve"> : </w:t>
-            </w:r>
-            <w:r>
-              <w:rPr>
-                <w:rFonts w:ascii="Segoe UI" w:eastAsia="Times New Roman" w:hAnsi="Segoe UI" w:cs="Segoe UI"/>
-                <w:sz w:val="26"/>
-                <w:szCs w:val="26"/>
-              </w:rPr>
-              <w:t>[String]</w:t>
-            </w:r>
-            <w:r>
-              <w:rPr>
-                <w:rFonts w:ascii="Segoe UI" w:eastAsia="Times New Roman" w:hAnsi="Segoe UI" w:cs="Segoe UI"/>
-                <w:sz w:val="26"/>
-                <w:szCs w:val="26"/>
-              </w:rPr>
-              <w:t>,</w:t>
-            </w:r>
-          </w:p>
-          <w:p>
-            <w:pPr>
-              <w:tabs>
-                <w:tab w:val="left" w:pos="916"/>
-                <w:tab w:val="left" w:pos="1832"/>
-                <w:tab w:val="left" w:pos="2748"/>
-                <w:tab w:val="left" w:pos="3664"/>
-                <w:tab w:val="left" w:pos="4580"/>
-                <w:tab w:val="left" w:pos="5496"/>
-                <w:tab w:val="left" w:pos="6412"/>
-                <w:tab w:val="left" w:pos="7328"/>
-                <w:tab w:val="left" w:pos="8244"/>
-                <w:tab w:val="left" w:pos="9160"/>
-                <w:tab w:val="left" w:pos="10076"/>
-                <w:tab w:val="left" w:pos="10992"/>
-                <w:tab w:val="left" w:pos="11908"/>
-                <w:tab w:val="left" w:pos="12824"/>
-                <w:tab w:val="left" w:pos="13740"/>
-                <w:tab w:val="left" w:pos="14656"/>
-              </w:tabs>
-              <w:rPr>
-                <w:rFonts w:ascii="Segoe UI" w:eastAsia="Times New Roman" w:hAnsi="Segoe UI" w:cs="Segoe UI"/>
-                <w:sz w:val="26"/>
-                <w:szCs w:val="26"/>
-              </w:rPr>
-            </w:pPr>
-            <w:r>
-              <w:rPr>
-                <w:rFonts w:ascii="Segoe UI" w:eastAsia="Times New Roman" w:hAnsi="Segoe UI" w:cs="Segoe UI"/>
-                <w:sz w:val="26"/>
-                <w:szCs w:val="26"/>
-              </w:rPr>
-              <w:t xml:space="preserve">        </w:t>
-            </w:r>
-            <w:r>
-              <w:rPr>
-                <w:rFonts w:ascii="Segoe UI" w:eastAsia="Times New Roman" w:hAnsi="Segoe UI" w:cs="Segoe UI"/>
-                <w:sz w:val="26"/>
-                <w:szCs w:val="26"/>
-              </w:rPr>
-              <w:t>arrive</w:t>
-            </w:r>
-            <w:r>
-              <w:rPr>
-                <w:rFonts w:ascii="Segoe UI" w:eastAsia="Times New Roman" w:hAnsi="Segoe UI" w:cs="Segoe UI"/>
-                <w:sz w:val="26"/>
-                <w:szCs w:val="26"/>
-              </w:rPr>
-              <w:t xml:space="preserve"> : </w:t>
-            </w:r>
-            <w:r>
-              <w:rPr>
-                <w:rFonts w:ascii="Segoe UI" w:eastAsia="Times New Roman" w:hAnsi="Segoe UI" w:cs="Segoe UI"/>
-                <w:sz w:val="26"/>
-                <w:szCs w:val="26"/>
-              </w:rPr>
-              <w:t>[String]</w:t>
-            </w:r>
-            <w:r>
-              <w:rPr>
-                <w:rFonts w:ascii="Segoe UI" w:eastAsia="Times New Roman" w:hAnsi="Segoe UI" w:cs="Segoe UI"/>
-                <w:sz w:val="26"/>
-                <w:szCs w:val="26"/>
-              </w:rPr>
-              <w:t>,</w:t>
-            </w:r>
-          </w:p>
-          <w:p>
-            <w:pPr>
-              <w:tabs>
-                <w:tab w:val="left" w:pos="916"/>
-                <w:tab w:val="left" w:pos="1832"/>
-                <w:tab w:val="left" w:pos="2748"/>
-                <w:tab w:val="left" w:pos="3664"/>
-                <w:tab w:val="left" w:pos="4580"/>
-                <w:tab w:val="left" w:pos="5496"/>
-                <w:tab w:val="left" w:pos="6412"/>
-                <w:tab w:val="left" w:pos="7328"/>
-                <w:tab w:val="left" w:pos="8244"/>
-                <w:tab w:val="left" w:pos="9160"/>
-                <w:tab w:val="left" w:pos="10076"/>
-                <w:tab w:val="left" w:pos="10992"/>
-                <w:tab w:val="left" w:pos="11908"/>
-                <w:tab w:val="left" w:pos="12824"/>
-                <w:tab w:val="left" w:pos="13740"/>
-                <w:tab w:val="left" w:pos="14656"/>
-              </w:tabs>
-              <w:rPr>
-                <w:rFonts w:ascii="Segoe UI" w:eastAsia="Times New Roman" w:hAnsi="Segoe UI" w:cs="Segoe UI"/>
-                <w:sz w:val="26"/>
-                <w:szCs w:val="26"/>
-              </w:rPr>
-            </w:pPr>
-            <w:r>
-              <w:rPr>
-                <w:rFonts w:ascii="Segoe UI" w:eastAsia="Times New Roman" w:hAnsi="Segoe UI" w:cs="Segoe UI"/>
-                <w:sz w:val="26"/>
-                <w:szCs w:val="26"/>
-              </w:rPr>
-              <w:t xml:space="preserve">        time </w:t>
-            </w:r>
-            <w:r>
-              <w:rPr>
-                <w:rFonts w:ascii="Segoe UI" w:eastAsia="Times New Roman" w:hAnsi="Segoe UI" w:cs="Segoe UI"/>
-                <w:sz w:val="26"/>
-                <w:szCs w:val="26"/>
-              </w:rPr>
-              <w:t xml:space="preserve">: </w:t>
-            </w:r>
-            <w:r>
-              <w:rPr>
-                <w:rFonts w:ascii="Segoe UI" w:eastAsia="Times New Roman" w:hAnsi="Segoe UI" w:cs="Segoe UI"/>
-                <w:sz w:val="26"/>
-                <w:szCs w:val="26"/>
-              </w:rPr>
-              <w:t>[Long]</w:t>
-            </w:r>
-            <w:r>
-              <w:rPr>
-                <w:rFonts w:ascii="Segoe UI" w:eastAsia="Times New Roman" w:hAnsi="Segoe UI" w:cs="Segoe UI"/>
-                <w:sz w:val="26"/>
-                <w:szCs w:val="26"/>
-              </w:rPr>
-              <w:t>,</w:t>
-            </w:r>
+            <w:bookmarkStart w:id="6" w:name="_GoBack"/>
+            <w:bookmarkEnd w:id="6"/>
           </w:p>
           <w:p>
             <w:pPr>
@@ -21037,7 +20860,7 @@
 </file>
 
 <file path=customXml/itemProps1.xml><?xml version="1.0" encoding="utf-8"?>
-<ds:datastoreItem xmlns:ds="http://schemas.openxmlformats.org/officeDocument/2006/customXml" ds:itemID="{DB1E5C07-956D-4B86-B549-F351B69071BA}">
+<ds:datastoreItem xmlns:ds="http://schemas.openxmlformats.org/officeDocument/2006/customXml" ds:itemID="{31CF0078-3E2B-4F90-9323-3C67AA465213}">
   <ds:schemaRefs>
     <ds:schemaRef ds:uri="http://schemas.openxmlformats.org/officeDocument/2006/bibliography"/>
   </ds:schemaRefs>

</xml_diff>